<commit_message>
Updated HW3 to remove stall with forwarding on the branch instruction
</commit_message>
<xml_diff>
--- a/Assignments/Hayden_HW3.docx
+++ b/Assignments/Hayden_HW3.docx
@@ -15478,17 +15478,7 @@
               <w:sz w:val="22"/>
               <w:szCs w:val="24"/>
             </w:rPr>
-            <m:t>Cycles per Loop=1</m:t>
-          </m:r>
-          <m:r>
-            <w:rPr>
-              <w:rFonts w:ascii="Cambria Math" w:hAnsi="Cambria Math" w:cs="Arial"/>
-              <w:snapToGrid w:val="0"/>
-              <w:color w:val="000000"/>
-              <w:sz w:val="22"/>
-              <w:szCs w:val="24"/>
-            </w:rPr>
-            <m:t>6</m:t>
+            <m:t>Cycles per Loop=16</m:t>
           </m:r>
         </m:oMath>
       </m:oMathPara>
@@ -15681,67 +15671,7 @@
               <w:sz w:val="22"/>
               <w:szCs w:val="24"/>
             </w:rPr>
-            <m:t>⋅1</m:t>
-          </m:r>
-          <m:r>
-            <w:rPr>
-              <w:rFonts w:ascii="Cambria Math" w:hAnsi="Cambria Math" w:cs="Arial"/>
-              <w:snapToGrid w:val="0"/>
-              <w:color w:val="000000"/>
-              <w:sz w:val="22"/>
-              <w:szCs w:val="24"/>
-            </w:rPr>
-            <m:t>6</m:t>
-          </m:r>
-          <m:r>
-            <w:rPr>
-              <w:rFonts w:ascii="Cambria Math" w:hAnsi="Cambria Math" w:cs="Arial"/>
-              <w:snapToGrid w:val="0"/>
-              <w:color w:val="000000"/>
-              <w:sz w:val="22"/>
-              <w:szCs w:val="24"/>
-            </w:rPr>
-            <m:t>+ 1⋅1</m:t>
-          </m:r>
-          <m:r>
-            <w:rPr>
-              <w:rFonts w:ascii="Cambria Math" w:hAnsi="Cambria Math" w:cs="Arial"/>
-              <w:snapToGrid w:val="0"/>
-              <w:color w:val="000000"/>
-              <w:sz w:val="22"/>
-              <w:szCs w:val="24"/>
-            </w:rPr>
-            <m:t>8</m:t>
-          </m:r>
-          <m:r>
-            <w:rPr>
-              <w:rFonts w:ascii="Cambria Math" w:hAnsi="Cambria Math" w:cs="Arial"/>
-              <w:snapToGrid w:val="0"/>
-              <w:color w:val="000000"/>
-              <w:sz w:val="22"/>
-              <w:szCs w:val="24"/>
-            </w:rPr>
-            <m:t>=98⋅1</m:t>
-          </m:r>
-          <m:r>
-            <w:rPr>
-              <w:rFonts w:ascii="Cambria Math" w:hAnsi="Cambria Math" w:cs="Arial"/>
-              <w:snapToGrid w:val="0"/>
-              <w:color w:val="000000"/>
-              <w:sz w:val="22"/>
-              <w:szCs w:val="24"/>
-            </w:rPr>
-            <m:t>6</m:t>
-          </m:r>
-          <m:r>
-            <w:rPr>
-              <w:rFonts w:ascii="Cambria Math" w:hAnsi="Cambria Math" w:cs="Arial"/>
-              <w:snapToGrid w:val="0"/>
-              <w:color w:val="000000"/>
-              <w:sz w:val="22"/>
-              <w:szCs w:val="24"/>
-            </w:rPr>
-            <m:t>+18</m:t>
+            <m:t>⋅16+ 1⋅18=98⋅16+18</m:t>
           </m:r>
         </m:oMath>
       </m:oMathPara>
@@ -15787,27 +15717,7 @@
               <w:sz w:val="22"/>
               <w:szCs w:val="24"/>
             </w:rPr>
-            <m:t>Total Cycles=</m:t>
-          </m:r>
-          <m:r>
-            <w:rPr>
-              <w:rFonts w:ascii="Cambria Math" w:hAnsi="Cambria Math" w:cs="Arial"/>
-              <w:snapToGrid w:val="0"/>
-              <w:color w:val="000000"/>
-              <w:sz w:val="22"/>
-              <w:szCs w:val="24"/>
-            </w:rPr>
-            <m:t>1586</m:t>
-          </m:r>
-          <m:r>
-            <w:rPr>
-              <w:rFonts w:ascii="Cambria Math" w:hAnsi="Cambria Math" w:cs="Arial"/>
-              <w:snapToGrid w:val="0"/>
-              <w:color w:val="000000"/>
-              <w:sz w:val="22"/>
-              <w:szCs w:val="24"/>
-            </w:rPr>
-            <m:t xml:space="preserve"> cycles</m:t>
+            <m:t>Total Cycles=1586 cycles</m:t>
           </m:r>
         </m:oMath>
       </m:oMathPara>
@@ -15851,18 +15761,18 @@
           <w:noProof/>
         </w:rPr>
         <w:drawing>
-          <wp:anchor distT="0" distB="0" distL="114300" distR="114300" simplePos="0" relativeHeight="251659264" behindDoc="0" locked="0" layoutInCell="1" allowOverlap="1" wp14:anchorId="482CAF79" wp14:editId="666229C0">
+          <wp:anchor distT="0" distB="0" distL="114300" distR="114300" simplePos="0" relativeHeight="251675648" behindDoc="0" locked="0" layoutInCell="1" allowOverlap="1" wp14:anchorId="662F2BF0" wp14:editId="1AD8F7E1">
             <wp:simplePos x="0" y="0"/>
             <wp:positionH relativeFrom="margin">
               <wp:align>center</wp:align>
             </wp:positionH>
             <wp:positionV relativeFrom="paragraph">
-              <wp:posOffset>771591</wp:posOffset>
+              <wp:posOffset>788481</wp:posOffset>
             </wp:positionV>
-            <wp:extent cx="7171055" cy="2469515"/>
-            <wp:effectExtent l="0" t="0" r="0" b="6985"/>
+            <wp:extent cx="7041515" cy="2773045"/>
+            <wp:effectExtent l="0" t="0" r="6985" b="8255"/>
             <wp:wrapTopAndBottom/>
-            <wp:docPr id="2" name="Picture 2"/>
+            <wp:docPr id="11" name="Picture 11"/>
             <wp:cNvGraphicFramePr>
               <a:graphicFrameLocks xmlns:a="http://schemas.openxmlformats.org/drawingml/2006/main" noChangeAspect="1"/>
             </wp:cNvGraphicFramePr>
@@ -15888,7 +15798,7 @@
                   <pic:spPr>
                     <a:xfrm>
                       <a:off x="0" y="0"/>
-                      <a:ext cx="7171055" cy="2469515"/>
+                      <a:ext cx="7041515" cy="2773045"/>
                     </a:xfrm>
                     <a:prstGeom prst="rect">
                       <a:avLst/>
@@ -16061,7 +15971,6 @@
           <w:tab w:val="left" w:pos="2700"/>
           <w:tab w:val="left" w:pos="3780"/>
         </w:tabs>
-        <w:ind w:left="810" w:hanging="270"/>
         <w:rPr>
           <w:rFonts w:ascii="Arial" w:hAnsi="Arial" w:cs="Arial"/>
           <w:snapToGrid w:val="0"/>
@@ -16104,26 +16013,44 @@
           <w:sz w:val="22"/>
           <w:szCs w:val="24"/>
         </w:rPr>
-        <w:t xml:space="preserve">  there are two stalls in each loop.  The first stall occurs in cycle 3 on the first add immediate because the instruction must wait for the load operation to load the value into x1.  Thus, ID can occur when the load is in the MEM (M) phase of the pipeline.  The second stall occurs in cycle 8 because the BNEZ instruction needs the result of the previous instruction’s EX.</w:t>
-      </w:r>
-    </w:p>
-    <w:p>
-      <w:pPr>
-        <w:tabs>
-          <w:tab w:val="left" w:pos="-1080"/>
-          <w:tab w:val="left" w:pos="810"/>
-          <w:tab w:val="left" w:pos="1800"/>
-          <w:tab w:val="left" w:pos="2700"/>
-          <w:tab w:val="left" w:pos="3780"/>
-        </w:tabs>
-        <w:ind w:left="810"/>
-        <w:rPr>
-          <w:snapToGrid w:val="0"/>
-          <w:color w:val="000000"/>
-          <w:sz w:val="22"/>
-          <w:szCs w:val="24"/>
-        </w:rPr>
-      </w:pPr>
+        <w:t xml:space="preserve">  there </w:t>
+      </w:r>
+      <w:r>
+        <w:rPr>
+          <w:snapToGrid w:val="0"/>
+          <w:color w:val="000000"/>
+          <w:sz w:val="22"/>
+          <w:szCs w:val="24"/>
+        </w:rPr>
+        <w:t>is only one stall</w:t>
+      </w:r>
+      <w:r>
+        <w:rPr>
+          <w:snapToGrid w:val="0"/>
+          <w:color w:val="000000"/>
+          <w:sz w:val="22"/>
+          <w:szCs w:val="24"/>
+        </w:rPr>
+        <w:t xml:space="preserve"> in each loop</w:t>
+      </w:r>
+      <w:r>
+        <w:rPr>
+          <w:snapToGrid w:val="0"/>
+          <w:color w:val="000000"/>
+          <w:sz w:val="22"/>
+          <w:szCs w:val="24"/>
+        </w:rPr>
+        <w:t>, it occurs</w:t>
+      </w:r>
+      <w:r>
+        <w:rPr>
+          <w:snapToGrid w:val="0"/>
+          <w:color w:val="000000"/>
+          <w:sz w:val="22"/>
+          <w:szCs w:val="24"/>
+        </w:rPr>
+        <w:t xml:space="preserve"> in cycle 3 on the first add immediate because the instruction must wait for the load operation to load the value into x1.  Thus, ID can occur when the load is in the MEM (M) phase of the pipeline.  </w:t>
+      </w:r>
     </w:p>
     <w:p>
       <w:pPr>
@@ -16336,7 +16263,27 @@
               <w:sz w:val="22"/>
               <w:szCs w:val="24"/>
             </w:rPr>
-            <m:t>Cycles per loop=10 cycles</m:t>
+            <m:t>Cycles per loop=</m:t>
+          </m:r>
+          <m:r>
+            <w:rPr>
+              <w:rFonts w:ascii="Cambria Math" w:hAnsi="Cambria Math" w:cs="Arial"/>
+              <w:snapToGrid w:val="0"/>
+              <w:color w:val="000000"/>
+              <w:sz w:val="22"/>
+              <w:szCs w:val="24"/>
+            </w:rPr>
+            <m:t>9</m:t>
+          </m:r>
+          <m:r>
+            <w:rPr>
+              <w:rFonts w:ascii="Cambria Math" w:hAnsi="Cambria Math" w:cs="Arial"/>
+              <w:snapToGrid w:val="0"/>
+              <w:color w:val="000000"/>
+              <w:sz w:val="22"/>
+              <w:szCs w:val="24"/>
+            </w:rPr>
+            <m:t xml:space="preserve"> cycles</m:t>
           </m:r>
           <m:r>
             <m:rPr>
@@ -16382,7 +16329,27 @@
               <w:sz w:val="22"/>
               <w:szCs w:val="24"/>
             </w:rPr>
-            <m:t>Final loop=12 cycles</m:t>
+            <m:t>Final loop=1</m:t>
+          </m:r>
+          <m:r>
+            <w:rPr>
+              <w:rFonts w:ascii="Cambria Math" w:hAnsi="Cambria Math" w:cs="Arial"/>
+              <w:snapToGrid w:val="0"/>
+              <w:color w:val="000000"/>
+              <w:sz w:val="22"/>
+              <w:szCs w:val="24"/>
+            </w:rPr>
+            <m:t>1</m:t>
+          </m:r>
+          <m:r>
+            <w:rPr>
+              <w:rFonts w:ascii="Cambria Math" w:hAnsi="Cambria Math" w:cs="Arial"/>
+              <w:snapToGrid w:val="0"/>
+              <w:color w:val="000000"/>
+              <w:sz w:val="22"/>
+              <w:szCs w:val="24"/>
+            </w:rPr>
+            <m:t xml:space="preserve"> cycles</m:t>
           </m:r>
         </m:oMath>
       </m:oMathPara>
@@ -16590,7 +16557,67 @@
               <w:sz w:val="22"/>
               <w:szCs w:val="24"/>
             </w:rPr>
-            <m:t>Total Cycles=98⋅10+12=992 Cycles</m:t>
+            <m:t>Total Cycles=98⋅</m:t>
+          </m:r>
+          <m:r>
+            <w:rPr>
+              <w:rFonts w:ascii="Cambria Math" w:hAnsi="Cambria Math" w:cs="Arial"/>
+              <w:snapToGrid w:val="0"/>
+              <w:color w:val="000000"/>
+              <w:sz w:val="22"/>
+              <w:szCs w:val="24"/>
+            </w:rPr>
+            <m:t>9</m:t>
+          </m:r>
+          <m:r>
+            <w:rPr>
+              <w:rFonts w:ascii="Cambria Math" w:hAnsi="Cambria Math" w:cs="Arial"/>
+              <w:snapToGrid w:val="0"/>
+              <w:color w:val="000000"/>
+              <w:sz w:val="22"/>
+              <w:szCs w:val="24"/>
+            </w:rPr>
+            <m:t>+1</m:t>
+          </m:r>
+          <m:r>
+            <w:rPr>
+              <w:rFonts w:ascii="Cambria Math" w:hAnsi="Cambria Math" w:cs="Arial"/>
+              <w:snapToGrid w:val="0"/>
+              <w:color w:val="000000"/>
+              <w:sz w:val="22"/>
+              <w:szCs w:val="24"/>
+            </w:rPr>
+            <m:t>1</m:t>
+          </m:r>
+          <m:r>
+            <w:rPr>
+              <w:rFonts w:ascii="Cambria Math" w:hAnsi="Cambria Math" w:cs="Arial"/>
+              <w:snapToGrid w:val="0"/>
+              <w:color w:val="000000"/>
+              <w:sz w:val="22"/>
+              <w:szCs w:val="24"/>
+            </w:rPr>
+            <m:t>=</m:t>
+          </m:r>
+          <m:r>
+            <w:rPr>
+              <w:rFonts w:ascii="Cambria Math" w:hAnsi="Cambria Math" w:cs="Arial"/>
+              <w:snapToGrid w:val="0"/>
+              <w:color w:val="000000"/>
+              <w:sz w:val="22"/>
+              <w:szCs w:val="24"/>
+            </w:rPr>
+            <m:t>893</m:t>
+          </m:r>
+          <m:r>
+            <w:rPr>
+              <w:rFonts w:ascii="Cambria Math" w:hAnsi="Cambria Math" w:cs="Arial"/>
+              <w:snapToGrid w:val="0"/>
+              <w:color w:val="000000"/>
+              <w:sz w:val="22"/>
+              <w:szCs w:val="24"/>
+            </w:rPr>
+            <m:t xml:space="preserve"> Cycles</m:t>
           </m:r>
         </m:oMath>
       </m:oMathPara>
@@ -16799,18 +16826,18 @@
           <w:noProof/>
         </w:rPr>
         <w:drawing>
-          <wp:anchor distT="0" distB="0" distL="114300" distR="114300" simplePos="0" relativeHeight="251660288" behindDoc="0" locked="0" layoutInCell="1" allowOverlap="1" wp14:anchorId="6F20C6FD" wp14:editId="52DD6B10">
+          <wp:anchor distT="0" distB="0" distL="114300" distR="114300" simplePos="0" relativeHeight="251676672" behindDoc="0" locked="0" layoutInCell="1" allowOverlap="1" wp14:anchorId="5E8BF2D4" wp14:editId="23C01628">
             <wp:simplePos x="0" y="0"/>
             <wp:positionH relativeFrom="margin">
               <wp:align>center</wp:align>
             </wp:positionH>
             <wp:positionV relativeFrom="paragraph">
-              <wp:posOffset>185107</wp:posOffset>
+              <wp:posOffset>201237</wp:posOffset>
             </wp:positionV>
-            <wp:extent cx="7151370" cy="2256155"/>
+            <wp:extent cx="7030085" cy="2635885"/>
             <wp:effectExtent l="0" t="0" r="0" b="0"/>
             <wp:wrapTopAndBottom/>
-            <wp:docPr id="3" name="Picture 3"/>
+            <wp:docPr id="12" name="Picture 12"/>
             <wp:cNvGraphicFramePr>
               <a:graphicFrameLocks xmlns:a="http://schemas.openxmlformats.org/drawingml/2006/main" noChangeAspect="1"/>
             </wp:cNvGraphicFramePr>
@@ -16836,7 +16863,7 @@
                   <pic:spPr>
                     <a:xfrm>
                       <a:off x="0" y="0"/>
-                      <a:ext cx="7151370" cy="2256155"/>
+                      <a:ext cx="7030085" cy="2635885"/>
                     </a:xfrm>
                     <a:prstGeom prst="rect">
                       <a:avLst/>
@@ -16914,7 +16941,43 @@
           <w:sz w:val="22"/>
           <w:szCs w:val="24"/>
         </w:rPr>
-        <w:t>there are two stalls in each loop.  The first stall occurs in cycle 3 on the first add immediate because the instruction must wait for the load operation to load the value into x1.  Thus, ID can occur when the load is in the MEM (M) phase of the pipeline.  The second stall occurs in cycle 8 because the BNEZ instruction needs the result of the previous instruction’s EX.</w:t>
+        <w:t xml:space="preserve">there </w:t>
+      </w:r>
+      <w:r>
+        <w:rPr>
+          <w:snapToGrid w:val="0"/>
+          <w:color w:val="000000"/>
+          <w:sz w:val="22"/>
+          <w:szCs w:val="24"/>
+        </w:rPr>
+        <w:t>is one</w:t>
+      </w:r>
+      <w:r>
+        <w:rPr>
+          <w:snapToGrid w:val="0"/>
+          <w:color w:val="000000"/>
+          <w:sz w:val="22"/>
+          <w:szCs w:val="24"/>
+        </w:rPr>
+        <w:t xml:space="preserve"> stall in each loop</w:t>
+      </w:r>
+      <w:r>
+        <w:rPr>
+          <w:snapToGrid w:val="0"/>
+          <w:color w:val="000000"/>
+          <w:sz w:val="22"/>
+          <w:szCs w:val="24"/>
+        </w:rPr>
+        <w:t xml:space="preserve">, it </w:t>
+      </w:r>
+      <w:r>
+        <w:rPr>
+          <w:snapToGrid w:val="0"/>
+          <w:color w:val="000000"/>
+          <w:sz w:val="22"/>
+          <w:szCs w:val="24"/>
+        </w:rPr>
+        <w:t xml:space="preserve">occurs in cycle 3 on the first add immediate because the instruction must wait for the load operation to load the value into x1.  Thus, ID can occur when the load is in the MEM (M) phase of the pipeline.  </w:t>
       </w:r>
     </w:p>
     <w:p>
@@ -16976,7 +17039,61 @@
           <w:sz w:val="22"/>
           <w:szCs w:val="24"/>
         </w:rPr>
-        <w:t>, each time the branch is taken, the cycles used while waiting for the branch resolution produce useful work.  This provides a pipelined 8 cycles/loop during the loop’s iterations.  On the final loop iteration, where the branch will not be taken, there are 12 cycles to finish the loop.</w:t>
+        <w:t xml:space="preserve">, each time the branch is taken, the cycles used while waiting for the branch resolution produce useful work.  This provides a pipelined </w:t>
+      </w:r>
+      <w:r>
+        <w:rPr>
+          <w:snapToGrid w:val="0"/>
+          <w:color w:val="000000"/>
+          <w:sz w:val="22"/>
+          <w:szCs w:val="24"/>
+        </w:rPr>
+        <w:t>7</w:t>
+      </w:r>
+      <w:r>
+        <w:rPr>
+          <w:snapToGrid w:val="0"/>
+          <w:color w:val="000000"/>
+          <w:sz w:val="22"/>
+          <w:szCs w:val="24"/>
+        </w:rPr>
+        <w:t xml:space="preserve"> cycles/loop during the loop’s iterations.  On the final loop iteration</w:t>
+      </w:r>
+      <w:r>
+        <w:rPr>
+          <w:snapToGrid w:val="0"/>
+          <w:color w:val="000000"/>
+          <w:sz w:val="22"/>
+          <w:szCs w:val="24"/>
+        </w:rPr>
+        <w:t xml:space="preserve"> (shown above ending at cycle 18, but in practice would be much later)</w:t>
+      </w:r>
+      <w:r>
+        <w:rPr>
+          <w:snapToGrid w:val="0"/>
+          <w:color w:val="000000"/>
+          <w:sz w:val="22"/>
+          <w:szCs w:val="24"/>
+        </w:rPr>
+        <w:t>, where the branch will not be taken, there are 1</w:t>
+      </w:r>
+      <w:r>
+        <w:rPr>
+          <w:snapToGrid w:val="0"/>
+          <w:color w:val="000000"/>
+          <w:sz w:val="22"/>
+          <w:szCs w:val="24"/>
+        </w:rPr>
+        <w:t>1</w:t>
+      </w:r>
+      <w:r>
+        <w:rPr>
+          <w:snapToGrid w:val="0"/>
+          <w:color w:val="000000"/>
+          <w:sz w:val="22"/>
+          <w:szCs w:val="24"/>
+        </w:rPr>
+        <w:t xml:space="preserve"> cycles to finish the loop.</w:t>
       </w:r>
     </w:p>
     <w:p>
@@ -17029,40 +17146,6 @@
           <w:szCs w:val="24"/>
         </w:rPr>
       </w:pPr>
-    </w:p>
-    <w:p>
-      <w:pPr>
-        <w:tabs>
-          <w:tab w:val="left" w:pos="-1080"/>
-          <w:tab w:val="left" w:pos="810"/>
-          <w:tab w:val="left" w:pos="1800"/>
-          <w:tab w:val="left" w:pos="2700"/>
-          <w:tab w:val="left" w:pos="3780"/>
-        </w:tabs>
-        <w:rPr>
-          <w:snapToGrid w:val="0"/>
-          <w:color w:val="000000"/>
-          <w:sz w:val="22"/>
-          <w:szCs w:val="24"/>
-        </w:rPr>
-      </w:pPr>
-    </w:p>
-    <w:p>
-      <w:pPr>
-        <w:tabs>
-          <w:tab w:val="left" w:pos="-1080"/>
-          <w:tab w:val="left" w:pos="810"/>
-          <w:tab w:val="left" w:pos="1800"/>
-          <w:tab w:val="left" w:pos="2700"/>
-          <w:tab w:val="left" w:pos="3780"/>
-        </w:tabs>
-        <w:rPr>
-          <w:snapToGrid w:val="0"/>
-          <w:color w:val="000000"/>
-          <w:sz w:val="22"/>
-          <w:szCs w:val="24"/>
-        </w:rPr>
-      </w:pPr>
       <w:r>
         <w:rPr>
           <w:snapToGrid w:val="0"/>
@@ -17071,7 +17154,25 @@
           <w:szCs w:val="24"/>
         </w:rPr>
         <w:lastRenderedPageBreak/>
-        <w:t>Thus, the total cycles can be calculated:</w:t>
+        <w:t>Thus, the total cycles can be calculated</w:t>
+      </w:r>
+      <w:r>
+        <w:rPr>
+          <w:snapToGrid w:val="0"/>
+          <w:color w:val="000000"/>
+          <w:sz w:val="22"/>
+          <w:szCs w:val="24"/>
+        </w:rPr>
+        <w:t xml:space="preserve"> using the same equation from part C</w:t>
+      </w:r>
+      <w:r>
+        <w:rPr>
+          <w:snapToGrid w:val="0"/>
+          <w:color w:val="000000"/>
+          <w:sz w:val="22"/>
+          <w:szCs w:val="24"/>
+        </w:rPr>
+        <w:t>:</w:t>
       </w:r>
     </w:p>
     <w:p>
@@ -17222,7 +17323,7 @@
                   <w:sz w:val="22"/>
                   <w:szCs w:val="24"/>
                 </w:rPr>
-                <m:t>8</m:t>
+                <m:t>7</m:t>
               </m:r>
             </m:e>
           </m:d>
@@ -17234,10 +17335,67 @@
               <w:sz w:val="22"/>
               <w:szCs w:val="24"/>
             </w:rPr>
-            <m:t>+12=796 Cycles</m:t>
+            <m:t>+1</m:t>
+          </m:r>
+          <m:r>
+            <w:rPr>
+              <w:rFonts w:ascii="Cambria Math" w:hAnsi="Cambria Math"/>
+              <w:snapToGrid w:val="0"/>
+              <w:color w:val="000000"/>
+              <w:sz w:val="22"/>
+              <w:szCs w:val="24"/>
+            </w:rPr>
+            <m:t>1</m:t>
+          </m:r>
+          <m:r>
+            <w:rPr>
+              <w:rFonts w:ascii="Cambria Math" w:hAnsi="Cambria Math"/>
+              <w:snapToGrid w:val="0"/>
+              <w:color w:val="000000"/>
+              <w:sz w:val="22"/>
+              <w:szCs w:val="24"/>
+            </w:rPr>
+            <m:t>=</m:t>
+          </m:r>
+          <m:r>
+            <w:rPr>
+              <w:rFonts w:ascii="Cambria Math" w:hAnsi="Cambria Math"/>
+              <w:snapToGrid w:val="0"/>
+              <w:color w:val="000000"/>
+              <w:sz w:val="22"/>
+              <w:szCs w:val="24"/>
+            </w:rPr>
+            <m:t>697</m:t>
+          </m:r>
+          <m:r>
+            <w:rPr>
+              <w:rFonts w:ascii="Cambria Math" w:hAnsi="Cambria Math"/>
+              <w:snapToGrid w:val="0"/>
+              <w:color w:val="000000"/>
+              <w:sz w:val="22"/>
+              <w:szCs w:val="24"/>
+            </w:rPr>
+            <m:t xml:space="preserve"> Cycles</m:t>
           </m:r>
         </m:oMath>
       </m:oMathPara>
+    </w:p>
+    <w:p>
+      <w:pPr>
+        <w:tabs>
+          <w:tab w:val="left" w:pos="-1080"/>
+          <w:tab w:val="left" w:pos="810"/>
+          <w:tab w:val="left" w:pos="1800"/>
+          <w:tab w:val="left" w:pos="2700"/>
+          <w:tab w:val="left" w:pos="3780"/>
+        </w:tabs>
+        <w:rPr>
+          <w:snapToGrid w:val="0"/>
+          <w:color w:val="000000"/>
+          <w:sz w:val="22"/>
+          <w:szCs w:val="24"/>
+        </w:rPr>
+      </w:pPr>
     </w:p>
     <w:p>
       <w:pPr>
@@ -18164,31 +18322,13 @@
               <w:sz w:val="22"/>
               <w:szCs w:val="24"/>
             </w:rPr>
-            <m:t>=</m:t>
-          </m:r>
-          <m:r>
-            <w:rPr>
-              <w:rFonts w:ascii="Cambria Math" w:hAnsi="Cambria Math" w:cs="Arial"/>
-              <w:snapToGrid w:val="0"/>
-              <w:color w:val="000000"/>
-              <w:sz w:val="22"/>
-              <w:szCs w:val="24"/>
-            </w:rPr>
-            <m:t>CPI⋅Cycle Time=1⋅</m:t>
-          </m:r>
-          <m:r>
-            <w:rPr>
-              <w:rFonts w:ascii="Cambria Math" w:hAnsi="Cambria Math" w:cs="Arial"/>
-              <w:snapToGrid w:val="0"/>
-              <w:color w:val="000000"/>
-              <w:sz w:val="22"/>
-              <w:szCs w:val="24"/>
-            </w:rPr>
-            <m:t>7 ns</m:t>
+            <m:t>=CPI⋅Cycle Time=1⋅7 ns</m:t>
           </m:r>
         </m:oMath>
       </m:oMathPara>
     </w:p>
+    <w:bookmarkStart w:id="0" w:name="_GoBack"/>
+    <w:bookmarkEnd w:id="0"/>
     <w:p>
       <w:pPr>
         <w:tabs>
@@ -18341,27 +18481,7 @@
                   <w:sz w:val="22"/>
                   <w:szCs w:val="24"/>
                 </w:rPr>
-                <m:t>Inst</m:t>
-              </m:r>
-              <m:r>
-                <w:rPr>
-                  <w:rFonts w:ascii="Cambria Math" w:hAnsi="Cambria Math" w:cs="Arial"/>
-                  <w:snapToGrid w:val="0"/>
-                  <w:color w:val="000000"/>
-                  <w:sz w:val="22"/>
-                  <w:szCs w:val="24"/>
-                </w:rPr>
-                <m:t>uctions⋅</m:t>
-              </m:r>
-              <m:r>
-                <w:rPr>
-                  <w:rFonts w:ascii="Cambria Math" w:hAnsi="Cambria Math" w:cs="Arial"/>
-                  <w:snapToGrid w:val="0"/>
-                  <w:color w:val="000000"/>
-                  <w:sz w:val="22"/>
-                  <w:szCs w:val="24"/>
-                </w:rPr>
-                <m:t>Tim</m:t>
+                <m:t>Instuctions⋅Tim</m:t>
               </m:r>
               <m:sSub>
                 <m:sSubPr>
@@ -18411,17 +18531,7 @@
                   <w:sz w:val="22"/>
                   <w:szCs w:val="24"/>
                 </w:rPr>
-                <m:t>Instructions⋅</m:t>
-              </m:r>
-              <m:r>
-                <w:rPr>
-                  <w:rFonts w:ascii="Cambria Math" w:hAnsi="Cambria Math" w:cs="Arial"/>
-                  <w:snapToGrid w:val="0"/>
-                  <w:color w:val="000000"/>
-                  <w:sz w:val="22"/>
-                  <w:szCs w:val="24"/>
-                </w:rPr>
-                <m:t>Tim</m:t>
+                <m:t>Instructions⋅Tim</m:t>
               </m:r>
               <m:sSub>
                 <m:sSubPr>
@@ -18788,6 +18898,9 @@
             <m:t>=1.25</m:t>
           </m:r>
           <m:r>
+            <m:rPr>
+              <m:sty m:val="p"/>
+            </m:rPr>
             <w:rPr>
               <w:rFonts w:ascii="Arial" w:hAnsi="Arial" w:cs="Arial"/>
               <w:snapToGrid w:val="0"/>
@@ -18997,17 +19110,7 @@
                   <w:sz w:val="22"/>
                   <w:szCs w:val="24"/>
                 </w:rPr>
-                <m:t>Instructions⋅</m:t>
-              </m:r>
-              <m:r>
-                <w:rPr>
-                  <w:rFonts w:ascii="Cambria Math" w:hAnsi="Cambria Math" w:cs="Arial"/>
-                  <w:snapToGrid w:val="0"/>
-                  <w:color w:val="000000"/>
-                  <w:sz w:val="22"/>
-                  <w:szCs w:val="24"/>
-                </w:rPr>
-                <m:t>Tim</m:t>
+                <m:t>Instructions⋅Tim</m:t>
               </m:r>
               <m:sSub>
                 <m:sSubPr>
@@ -19057,17 +19160,7 @@
                   <w:sz w:val="22"/>
                   <w:szCs w:val="24"/>
                 </w:rPr>
-                <m:t>Instructions⋅</m:t>
-              </m:r>
-              <m:r>
-                <w:rPr>
-                  <w:rFonts w:ascii="Cambria Math" w:hAnsi="Cambria Math" w:cs="Arial"/>
-                  <w:snapToGrid w:val="0"/>
-                  <w:color w:val="000000"/>
-                  <w:sz w:val="22"/>
-                  <w:szCs w:val="24"/>
-                </w:rPr>
-                <m:t>Tim</m:t>
+                <m:t>Instructions⋅Tim</m:t>
               </m:r>
               <m:sSub>
                 <m:sSubPr>
@@ -19238,17 +19331,7 @@
               <w:sz w:val="22"/>
               <w:szCs w:val="24"/>
             </w:rPr>
-            <m:t xml:space="preserve">Speedup </m:t>
-          </m:r>
-          <m:r>
-            <w:rPr>
-              <w:rFonts w:ascii="Cambria Math" w:hAnsi="Cambria Math" w:cs="Arial"/>
-              <w:snapToGrid w:val="0"/>
-              <w:color w:val="000000"/>
-              <w:sz w:val="22"/>
-              <w:szCs w:val="24"/>
-            </w:rPr>
-            <m:t>=</m:t>
+            <m:t>Speedup =</m:t>
           </m:r>
           <m:f>
             <m:fPr>
@@ -19504,17 +19587,7 @@
                   <w:sz w:val="22"/>
                   <w:szCs w:val="24"/>
                 </w:rPr>
-                <m:t>1.25⋅</m:t>
-              </m:r>
-              <m:r>
-                <w:rPr>
-                  <w:rFonts w:ascii="Cambria Math" w:hAnsi="Cambria Math" w:cs="Arial"/>
-                  <w:snapToGrid w:val="0"/>
-                  <w:color w:val="000000"/>
-                  <w:sz w:val="22"/>
-                  <w:szCs w:val="24"/>
-                </w:rPr>
-                <m:t>0.1 ns</m:t>
+                <m:t>1.25⋅0.1 ns</m:t>
               </m:r>
             </m:den>
           </m:f>
@@ -19526,17 +19599,7 @@
               <w:sz w:val="22"/>
               <w:szCs w:val="24"/>
             </w:rPr>
-            <m:t>=</m:t>
-          </m:r>
-          <m:r>
-            <w:rPr>
-              <w:rFonts w:ascii="Cambria Math" w:hAnsi="Cambria Math" w:cs="Arial"/>
-              <w:snapToGrid w:val="0"/>
-              <w:color w:val="000000"/>
-              <w:sz w:val="22"/>
-              <w:szCs w:val="24"/>
-            </w:rPr>
-            <m:t>56</m:t>
+            <m:t>=56</m:t>
           </m:r>
         </m:oMath>
       </m:oMathPara>
@@ -19553,34 +19616,12 @@
         <w:ind w:left="810"/>
         <w:rPr>
           <w:rFonts w:ascii="Arial" w:hAnsi="Arial" w:cs="Arial"/>
-          <w:i/>
-          <w:snapToGrid w:val="0"/>
-          <w:color w:val="000000"/>
-          <w:sz w:val="22"/>
+          <w:snapToGrid w:val="0"/>
+          <w:color w:val="000000"/>
+          <w:sz w:val="24"/>
           <w:szCs w:val="24"/>
         </w:rPr>
       </w:pPr>
-    </w:p>
-    <w:p>
-      <w:pPr>
-        <w:tabs>
-          <w:tab w:val="left" w:pos="-1080"/>
-          <w:tab w:val="left" w:pos="810"/>
-          <w:tab w:val="left" w:pos="1800"/>
-          <w:tab w:val="left" w:pos="2700"/>
-          <w:tab w:val="left" w:pos="3780"/>
-        </w:tabs>
-        <w:ind w:left="810"/>
-        <w:rPr>
-          <w:rFonts w:ascii="Arial" w:hAnsi="Arial" w:cs="Arial"/>
-          <w:snapToGrid w:val="0"/>
-          <w:color w:val="000000"/>
-          <w:sz w:val="24"/>
-          <w:szCs w:val="24"/>
-        </w:rPr>
-      </w:pPr>
-      <w:bookmarkStart w:id="0" w:name="_GoBack"/>
-      <w:bookmarkEnd w:id="0"/>
     </w:p>
     <w:sectPr>
       <w:headerReference w:type="default" r:id="rId11"/>
@@ -21878,7 +21919,7 @@
 </file>
 
 <file path=customXml/itemProps1.xml><?xml version="1.0" encoding="utf-8"?>
-<ds:datastoreItem xmlns:ds="http://schemas.openxmlformats.org/officeDocument/2006/customXml" ds:itemID="{75037D9F-FADB-4806-BDB2-0D4CE69164FC}">
+<ds:datastoreItem xmlns:ds="http://schemas.openxmlformats.org/officeDocument/2006/customXml" ds:itemID="{941731F6-E2A4-41DE-ACEE-623BA89136D9}">
   <ds:schemaRefs>
     <ds:schemaRef ds:uri="http://schemas.openxmlformats.org/officeDocument/2006/bibliography"/>
   </ds:schemaRefs>

</xml_diff>

<commit_message>
Fixed flush issue when branch predicts taken
</commit_message>
<xml_diff>
--- a/Assignments/Hayden_HW3.docx
+++ b/Assignments/Hayden_HW3.docx
@@ -16263,27 +16263,7 @@
               <w:sz w:val="22"/>
               <w:szCs w:val="24"/>
             </w:rPr>
-            <m:t>Cycles per loop=</m:t>
-          </m:r>
-          <m:r>
-            <w:rPr>
-              <w:rFonts w:ascii="Cambria Math" w:hAnsi="Cambria Math" w:cs="Arial"/>
-              <w:snapToGrid w:val="0"/>
-              <w:color w:val="000000"/>
-              <w:sz w:val="22"/>
-              <w:szCs w:val="24"/>
-            </w:rPr>
-            <m:t>9</m:t>
-          </m:r>
-          <m:r>
-            <w:rPr>
-              <w:rFonts w:ascii="Cambria Math" w:hAnsi="Cambria Math" w:cs="Arial"/>
-              <w:snapToGrid w:val="0"/>
-              <w:color w:val="000000"/>
-              <w:sz w:val="22"/>
-              <w:szCs w:val="24"/>
-            </w:rPr>
-            <m:t xml:space="preserve"> cycles</m:t>
+            <m:t>Cycles per loop=9 cycles</m:t>
           </m:r>
           <m:r>
             <m:rPr>
@@ -16329,27 +16309,7 @@
               <w:sz w:val="22"/>
               <w:szCs w:val="24"/>
             </w:rPr>
-            <m:t>Final loop=1</m:t>
-          </m:r>
-          <m:r>
-            <w:rPr>
-              <w:rFonts w:ascii="Cambria Math" w:hAnsi="Cambria Math" w:cs="Arial"/>
-              <w:snapToGrid w:val="0"/>
-              <w:color w:val="000000"/>
-              <w:sz w:val="22"/>
-              <w:szCs w:val="24"/>
-            </w:rPr>
-            <m:t>1</m:t>
-          </m:r>
-          <m:r>
-            <w:rPr>
-              <w:rFonts w:ascii="Cambria Math" w:hAnsi="Cambria Math" w:cs="Arial"/>
-              <w:snapToGrid w:val="0"/>
-              <w:color w:val="000000"/>
-              <w:sz w:val="22"/>
-              <w:szCs w:val="24"/>
-            </w:rPr>
-            <m:t xml:space="preserve"> cycles</m:t>
+            <m:t>Final loop=11 cycles</m:t>
           </m:r>
         </m:oMath>
       </m:oMathPara>
@@ -16557,67 +16517,7 @@
               <w:sz w:val="22"/>
               <w:szCs w:val="24"/>
             </w:rPr>
-            <m:t>Total Cycles=98⋅</m:t>
-          </m:r>
-          <m:r>
-            <w:rPr>
-              <w:rFonts w:ascii="Cambria Math" w:hAnsi="Cambria Math" w:cs="Arial"/>
-              <w:snapToGrid w:val="0"/>
-              <w:color w:val="000000"/>
-              <w:sz w:val="22"/>
-              <w:szCs w:val="24"/>
-            </w:rPr>
-            <m:t>9</m:t>
-          </m:r>
-          <m:r>
-            <w:rPr>
-              <w:rFonts w:ascii="Cambria Math" w:hAnsi="Cambria Math" w:cs="Arial"/>
-              <w:snapToGrid w:val="0"/>
-              <w:color w:val="000000"/>
-              <w:sz w:val="22"/>
-              <w:szCs w:val="24"/>
-            </w:rPr>
-            <m:t>+1</m:t>
-          </m:r>
-          <m:r>
-            <w:rPr>
-              <w:rFonts w:ascii="Cambria Math" w:hAnsi="Cambria Math" w:cs="Arial"/>
-              <w:snapToGrid w:val="0"/>
-              <w:color w:val="000000"/>
-              <w:sz w:val="22"/>
-              <w:szCs w:val="24"/>
-            </w:rPr>
-            <m:t>1</m:t>
-          </m:r>
-          <m:r>
-            <w:rPr>
-              <w:rFonts w:ascii="Cambria Math" w:hAnsi="Cambria Math" w:cs="Arial"/>
-              <w:snapToGrid w:val="0"/>
-              <w:color w:val="000000"/>
-              <w:sz w:val="22"/>
-              <w:szCs w:val="24"/>
-            </w:rPr>
-            <m:t>=</m:t>
-          </m:r>
-          <m:r>
-            <w:rPr>
-              <w:rFonts w:ascii="Cambria Math" w:hAnsi="Cambria Math" w:cs="Arial"/>
-              <w:snapToGrid w:val="0"/>
-              <w:color w:val="000000"/>
-              <w:sz w:val="22"/>
-              <w:szCs w:val="24"/>
-            </w:rPr>
-            <m:t>893</m:t>
-          </m:r>
-          <m:r>
-            <w:rPr>
-              <w:rFonts w:ascii="Cambria Math" w:hAnsi="Cambria Math" w:cs="Arial"/>
-              <w:snapToGrid w:val="0"/>
-              <w:color w:val="000000"/>
-              <w:sz w:val="22"/>
-              <w:szCs w:val="24"/>
-            </w:rPr>
-            <m:t xml:space="preserve"> Cycles</m:t>
+            <m:t>Total Cycles=98⋅9+11=893 Cycles</m:t>
           </m:r>
         </m:oMath>
       </m:oMathPara>
@@ -16681,163 +16581,21 @@
       </w:pPr>
       <w:r>
         <w:rPr>
-          <w:rFonts w:ascii="Arial" w:hAnsi="Arial" w:cs="Arial"/>
-          <w:snapToGrid w:val="0"/>
-          <w:color w:val="000000"/>
-          <w:sz w:val="22"/>
-          <w:szCs w:val="24"/>
-        </w:rPr>
-        <w:t>d. [</w:t>
-      </w:r>
-      <w:r>
-        <w:rPr>
-          <w:rFonts w:ascii="Arial" w:hAnsi="Arial" w:cs="Arial"/>
-          <w:snapToGrid w:val="0"/>
-          <w:color w:val="000000"/>
-          <w:sz w:val="22"/>
-          <w:szCs w:val="24"/>
-        </w:rPr>
-        <w:t>2</w:t>
-      </w:r>
-      <w:r>
-        <w:rPr>
-          <w:rFonts w:ascii="Arial" w:hAnsi="Arial" w:cs="Arial"/>
-          <w:snapToGrid w:val="0"/>
-          <w:color w:val="000000"/>
-          <w:sz w:val="22"/>
-          <w:szCs w:val="24"/>
-        </w:rPr>
-        <w:t>0</w:t>
-      </w:r>
-      <w:r>
-        <w:rPr>
-          <w:rFonts w:ascii="Arial" w:hAnsi="Arial" w:cs="Arial"/>
-          <w:snapToGrid w:val="0"/>
-          <w:color w:val="000000"/>
-          <w:sz w:val="22"/>
-          <w:szCs w:val="24"/>
-        </w:rPr>
-        <w:t xml:space="preserve">] </w:t>
-      </w:r>
-      <w:r>
-        <w:rPr>
-          <w:rFonts w:ascii="Arial" w:hAnsi="Arial" w:cs="Arial"/>
-          <w:snapToGrid w:val="0"/>
-          <w:color w:val="000000"/>
-          <w:sz w:val="22"/>
-          <w:szCs w:val="24"/>
-        </w:rPr>
-        <w:t>&lt;C.2</w:t>
-      </w:r>
-      <w:proofErr w:type="gramStart"/>
-      <w:r>
-        <w:rPr>
-          <w:rFonts w:ascii="Arial" w:hAnsi="Arial" w:cs="Arial"/>
-          <w:snapToGrid w:val="0"/>
-          <w:color w:val="000000"/>
-          <w:sz w:val="22"/>
-          <w:szCs w:val="24"/>
-        </w:rPr>
-        <w:t xml:space="preserve">&gt;  </w:t>
-      </w:r>
-      <w:r>
-        <w:rPr>
-          <w:rFonts w:ascii="Arial" w:hAnsi="Arial" w:cs="Arial"/>
-          <w:snapToGrid w:val="0"/>
-          <w:color w:val="000000"/>
-          <w:sz w:val="22"/>
-          <w:szCs w:val="24"/>
-        </w:rPr>
-        <w:t>Show</w:t>
-      </w:r>
-      <w:proofErr w:type="gramEnd"/>
-      <w:r>
-        <w:rPr>
-          <w:rFonts w:ascii="Arial" w:hAnsi="Arial" w:cs="Arial"/>
-          <w:snapToGrid w:val="0"/>
-          <w:color w:val="000000"/>
-          <w:sz w:val="22"/>
-          <w:szCs w:val="24"/>
-        </w:rPr>
-        <w:t xml:space="preserve"> the timing of this instruction sequence for the 5-stage RISC pipeline with full forwarding and bypassing hardware. Use a pipeline timing chart like that shown in Figure C.</w:t>
-      </w:r>
-      <w:r>
-        <w:rPr>
-          <w:rFonts w:ascii="Arial" w:hAnsi="Arial" w:cs="Arial"/>
-          <w:snapToGrid w:val="0"/>
-          <w:color w:val="000000"/>
-          <w:sz w:val="22"/>
-          <w:szCs w:val="24"/>
-        </w:rPr>
-        <w:t>8</w:t>
-      </w:r>
-      <w:r>
-        <w:rPr>
-          <w:rFonts w:ascii="Arial" w:hAnsi="Arial" w:cs="Arial"/>
-          <w:snapToGrid w:val="0"/>
-          <w:color w:val="000000"/>
-          <w:sz w:val="22"/>
-          <w:szCs w:val="24"/>
-        </w:rPr>
-        <w:t xml:space="preserve">. Assume that the branch is handled by predicting it as </w:t>
-      </w:r>
-      <w:r>
-        <w:rPr>
-          <w:rFonts w:ascii="Arial" w:hAnsi="Arial" w:cs="Arial"/>
-          <w:snapToGrid w:val="0"/>
-          <w:color w:val="000000"/>
-          <w:sz w:val="22"/>
-          <w:szCs w:val="24"/>
-          <w:u w:val="single"/>
-        </w:rPr>
-        <w:t>taken</w:t>
-      </w:r>
-      <w:r>
-        <w:rPr>
-          <w:rFonts w:ascii="Arial" w:hAnsi="Arial" w:cs="Arial"/>
-          <w:snapToGrid w:val="0"/>
-          <w:color w:val="000000"/>
-          <w:sz w:val="22"/>
-          <w:szCs w:val="24"/>
-        </w:rPr>
-        <w:t xml:space="preserve">. If all memory references take 1 cycle, how many cycles does this loop take to execute? </w:t>
-      </w:r>
-    </w:p>
-    <w:p>
-      <w:pPr>
-        <w:tabs>
-          <w:tab w:val="left" w:pos="-1080"/>
-          <w:tab w:val="left" w:pos="810"/>
-          <w:tab w:val="left" w:pos="1800"/>
-          <w:tab w:val="left" w:pos="2700"/>
-          <w:tab w:val="left" w:pos="3780"/>
-        </w:tabs>
-        <w:ind w:left="810" w:hanging="270"/>
-        <w:rPr>
-          <w:rFonts w:ascii="Arial" w:hAnsi="Arial" w:cs="Arial"/>
-          <w:snapToGrid w:val="0"/>
-          <w:color w:val="000000"/>
-          <w:sz w:val="24"/>
-          <w:szCs w:val="24"/>
-        </w:rPr>
-      </w:pPr>
-      <w:r>
-        <w:rPr>
           <w:noProof/>
         </w:rPr>
         <w:drawing>
-          <wp:anchor distT="0" distB="0" distL="114300" distR="114300" simplePos="0" relativeHeight="251676672" behindDoc="0" locked="0" layoutInCell="1" allowOverlap="1" wp14:anchorId="5E8BF2D4" wp14:editId="23C01628">
+          <wp:anchor distT="0" distB="0" distL="114300" distR="114300" simplePos="0" relativeHeight="251676672" behindDoc="0" locked="0" layoutInCell="1" allowOverlap="1" wp14:anchorId="148D7DCA" wp14:editId="7CCBBBFC">
             <wp:simplePos x="0" y="0"/>
             <wp:positionH relativeFrom="margin">
               <wp:align>center</wp:align>
             </wp:positionH>
             <wp:positionV relativeFrom="paragraph">
-              <wp:posOffset>201237</wp:posOffset>
+              <wp:posOffset>795655</wp:posOffset>
             </wp:positionV>
-            <wp:extent cx="7030085" cy="2635885"/>
+            <wp:extent cx="7240270" cy="2707005"/>
             <wp:effectExtent l="0" t="0" r="0" b="0"/>
             <wp:wrapTopAndBottom/>
-            <wp:docPr id="12" name="Picture 12"/>
+            <wp:docPr id="2" name="Picture 2"/>
             <wp:cNvGraphicFramePr>
               <a:graphicFrameLocks xmlns:a="http://schemas.openxmlformats.org/drawingml/2006/main" noChangeAspect="1"/>
             </wp:cNvGraphicFramePr>
@@ -16863,7 +16621,7 @@
                   <pic:spPr>
                     <a:xfrm>
                       <a:off x="0" y="0"/>
-                      <a:ext cx="7030085" cy="2635885"/>
+                      <a:ext cx="7240270" cy="2707005"/>
                     </a:xfrm>
                     <a:prstGeom prst="rect">
                       <a:avLst/>
@@ -16881,6 +16639,129 @@
           </wp:anchor>
         </w:drawing>
       </w:r>
+      <w:r>
+        <w:rPr>
+          <w:rFonts w:ascii="Arial" w:hAnsi="Arial" w:cs="Arial"/>
+          <w:snapToGrid w:val="0"/>
+          <w:color w:val="000000"/>
+          <w:sz w:val="22"/>
+          <w:szCs w:val="24"/>
+        </w:rPr>
+        <w:t>d. [</w:t>
+      </w:r>
+      <w:r>
+        <w:rPr>
+          <w:rFonts w:ascii="Arial" w:hAnsi="Arial" w:cs="Arial"/>
+          <w:snapToGrid w:val="0"/>
+          <w:color w:val="000000"/>
+          <w:sz w:val="22"/>
+          <w:szCs w:val="24"/>
+        </w:rPr>
+        <w:t>2</w:t>
+      </w:r>
+      <w:r>
+        <w:rPr>
+          <w:rFonts w:ascii="Arial" w:hAnsi="Arial" w:cs="Arial"/>
+          <w:snapToGrid w:val="0"/>
+          <w:color w:val="000000"/>
+          <w:sz w:val="22"/>
+          <w:szCs w:val="24"/>
+        </w:rPr>
+        <w:t>0</w:t>
+      </w:r>
+      <w:r>
+        <w:rPr>
+          <w:rFonts w:ascii="Arial" w:hAnsi="Arial" w:cs="Arial"/>
+          <w:snapToGrid w:val="0"/>
+          <w:color w:val="000000"/>
+          <w:sz w:val="22"/>
+          <w:szCs w:val="24"/>
+        </w:rPr>
+        <w:t xml:space="preserve">] </w:t>
+      </w:r>
+      <w:r>
+        <w:rPr>
+          <w:rFonts w:ascii="Arial" w:hAnsi="Arial" w:cs="Arial"/>
+          <w:snapToGrid w:val="0"/>
+          <w:color w:val="000000"/>
+          <w:sz w:val="22"/>
+          <w:szCs w:val="24"/>
+        </w:rPr>
+        <w:t>&lt;C.2</w:t>
+      </w:r>
+      <w:proofErr w:type="gramStart"/>
+      <w:r>
+        <w:rPr>
+          <w:rFonts w:ascii="Arial" w:hAnsi="Arial" w:cs="Arial"/>
+          <w:snapToGrid w:val="0"/>
+          <w:color w:val="000000"/>
+          <w:sz w:val="22"/>
+          <w:szCs w:val="24"/>
+        </w:rPr>
+        <w:t xml:space="preserve">&gt;  </w:t>
+      </w:r>
+      <w:r>
+        <w:rPr>
+          <w:rFonts w:ascii="Arial" w:hAnsi="Arial" w:cs="Arial"/>
+          <w:snapToGrid w:val="0"/>
+          <w:color w:val="000000"/>
+          <w:sz w:val="22"/>
+          <w:szCs w:val="24"/>
+        </w:rPr>
+        <w:t>Show</w:t>
+      </w:r>
+      <w:proofErr w:type="gramEnd"/>
+      <w:r>
+        <w:rPr>
+          <w:rFonts w:ascii="Arial" w:hAnsi="Arial" w:cs="Arial"/>
+          <w:snapToGrid w:val="0"/>
+          <w:color w:val="000000"/>
+          <w:sz w:val="22"/>
+          <w:szCs w:val="24"/>
+        </w:rPr>
+        <w:t xml:space="preserve"> the timing of this instruction sequence for the 5-stage RISC pipeline with full forwarding and bypassing hardware. Use a pipeline timing chart like that shown in Figure C.</w:t>
+      </w:r>
+      <w:r>
+        <w:rPr>
+          <w:rFonts w:ascii="Arial" w:hAnsi="Arial" w:cs="Arial"/>
+          <w:snapToGrid w:val="0"/>
+          <w:color w:val="000000"/>
+          <w:sz w:val="22"/>
+          <w:szCs w:val="24"/>
+        </w:rPr>
+        <w:t>8</w:t>
+      </w:r>
+      <w:r>
+        <w:rPr>
+          <w:rFonts w:ascii="Arial" w:hAnsi="Arial" w:cs="Arial"/>
+          <w:snapToGrid w:val="0"/>
+          <w:color w:val="000000"/>
+          <w:sz w:val="22"/>
+          <w:szCs w:val="24"/>
+        </w:rPr>
+        <w:t xml:space="preserve">. Assume that the branch is handled by predicting it as </w:t>
+      </w:r>
+      <w:r>
+        <w:rPr>
+          <w:rFonts w:ascii="Arial" w:hAnsi="Arial" w:cs="Arial"/>
+          <w:snapToGrid w:val="0"/>
+          <w:color w:val="000000"/>
+          <w:sz w:val="22"/>
+          <w:szCs w:val="24"/>
+          <w:u w:val="single"/>
+        </w:rPr>
+        <w:t>taken</w:t>
+      </w:r>
+      <w:r>
+        <w:rPr>
+          <w:rFonts w:ascii="Arial" w:hAnsi="Arial" w:cs="Arial"/>
+          <w:snapToGrid w:val="0"/>
+          <w:color w:val="000000"/>
+          <w:sz w:val="22"/>
+          <w:szCs w:val="24"/>
+        </w:rPr>
+        <w:t xml:space="preserve">. If all memory references take 1 cycle, how many cycles does this loop take to execute? </w:t>
+      </w:r>
     </w:p>
     <w:p>
       <w:pPr>
@@ -16892,10 +16773,14 @@
           <w:tab w:val="left" w:pos="3780"/>
         </w:tabs>
         <w:ind w:left="810" w:hanging="270"/>
-      </w:pPr>
-      <w:r>
-        <w:tab/>
-      </w:r>
+        <w:rPr>
+          <w:rFonts w:ascii="Arial" w:hAnsi="Arial" w:cs="Arial"/>
+          <w:snapToGrid w:val="0"/>
+          <w:color w:val="000000"/>
+          <w:sz w:val="24"/>
+          <w:szCs w:val="24"/>
+        </w:rPr>
+      </w:pPr>
     </w:p>
     <w:p>
       <w:pPr>
@@ -16906,78 +16791,10 @@
           <w:tab w:val="left" w:pos="2700"/>
           <w:tab w:val="left" w:pos="3780"/>
         </w:tabs>
-        <w:rPr>
-          <w:snapToGrid w:val="0"/>
-          <w:color w:val="000000"/>
-          <w:sz w:val="22"/>
-          <w:szCs w:val="24"/>
-        </w:rPr>
-      </w:pPr>
-      <w:r>
-        <w:rPr>
-          <w:b/>
-          <w:snapToGrid w:val="0"/>
-          <w:color w:val="000000"/>
-          <w:sz w:val="22"/>
-          <w:szCs w:val="24"/>
-        </w:rPr>
-        <w:t>Stalls:</w:t>
-      </w:r>
-      <w:r>
-        <w:rPr>
-          <w:rFonts w:ascii="Arial" w:hAnsi="Arial" w:cs="Arial"/>
-          <w:b/>
-          <w:snapToGrid w:val="0"/>
-          <w:color w:val="000000"/>
-          <w:sz w:val="22"/>
-          <w:szCs w:val="24"/>
-        </w:rPr>
-        <w:t xml:space="preserve">  </w:t>
-      </w:r>
-      <w:r>
-        <w:rPr>
-          <w:snapToGrid w:val="0"/>
-          <w:color w:val="000000"/>
-          <w:sz w:val="22"/>
-          <w:szCs w:val="24"/>
-        </w:rPr>
-        <w:t xml:space="preserve">there </w:t>
-      </w:r>
-      <w:r>
-        <w:rPr>
-          <w:snapToGrid w:val="0"/>
-          <w:color w:val="000000"/>
-          <w:sz w:val="22"/>
-          <w:szCs w:val="24"/>
-        </w:rPr>
-        <w:t>is one</w:t>
-      </w:r>
-      <w:r>
-        <w:rPr>
-          <w:snapToGrid w:val="0"/>
-          <w:color w:val="000000"/>
-          <w:sz w:val="22"/>
-          <w:szCs w:val="24"/>
-        </w:rPr>
-        <w:t xml:space="preserve"> stall in each loop</w:t>
-      </w:r>
-      <w:r>
-        <w:rPr>
-          <w:snapToGrid w:val="0"/>
-          <w:color w:val="000000"/>
-          <w:sz w:val="22"/>
-          <w:szCs w:val="24"/>
-        </w:rPr>
-        <w:t xml:space="preserve">, it </w:t>
-      </w:r>
-      <w:r>
-        <w:rPr>
-          <w:snapToGrid w:val="0"/>
-          <w:color w:val="000000"/>
-          <w:sz w:val="22"/>
-          <w:szCs w:val="24"/>
-        </w:rPr>
-        <w:t xml:space="preserve">occurs in cycle 3 on the first add immediate because the instruction must wait for the load operation to load the value into x1.  Thus, ID can occur when the load is in the MEM (M) phase of the pipeline.  </w:t>
+        <w:ind w:left="810" w:hanging="270"/>
+      </w:pPr>
+      <w:r>
+        <w:tab/>
       </w:r>
     </w:p>
     <w:p>
@@ -16996,6 +16813,72 @@
           <w:szCs w:val="24"/>
         </w:rPr>
       </w:pPr>
+      <w:r>
+        <w:rPr>
+          <w:b/>
+          <w:snapToGrid w:val="0"/>
+          <w:color w:val="000000"/>
+          <w:sz w:val="22"/>
+          <w:szCs w:val="24"/>
+        </w:rPr>
+        <w:t>Stalls:</w:t>
+      </w:r>
+      <w:r>
+        <w:rPr>
+          <w:rFonts w:ascii="Arial" w:hAnsi="Arial" w:cs="Arial"/>
+          <w:b/>
+          <w:snapToGrid w:val="0"/>
+          <w:color w:val="000000"/>
+          <w:sz w:val="22"/>
+          <w:szCs w:val="24"/>
+        </w:rPr>
+        <w:t xml:space="preserve">  </w:t>
+      </w:r>
+      <w:r>
+        <w:rPr>
+          <w:snapToGrid w:val="0"/>
+          <w:color w:val="000000"/>
+          <w:sz w:val="22"/>
+          <w:szCs w:val="24"/>
+        </w:rPr>
+        <w:t xml:space="preserve">there </w:t>
+      </w:r>
+      <w:r>
+        <w:rPr>
+          <w:snapToGrid w:val="0"/>
+          <w:color w:val="000000"/>
+          <w:sz w:val="22"/>
+          <w:szCs w:val="24"/>
+        </w:rPr>
+        <w:t>is one</w:t>
+      </w:r>
+      <w:r>
+        <w:rPr>
+          <w:snapToGrid w:val="0"/>
+          <w:color w:val="000000"/>
+          <w:sz w:val="22"/>
+          <w:szCs w:val="24"/>
+        </w:rPr>
+        <w:t xml:space="preserve"> stall in each loop</w:t>
+      </w:r>
+      <w:r>
+        <w:rPr>
+          <w:snapToGrid w:val="0"/>
+          <w:color w:val="000000"/>
+          <w:sz w:val="22"/>
+          <w:szCs w:val="24"/>
+        </w:rPr>
+        <w:t xml:space="preserve">, it </w:t>
+      </w:r>
+      <w:r>
+        <w:rPr>
+          <w:snapToGrid w:val="0"/>
+          <w:color w:val="000000"/>
+          <w:sz w:val="22"/>
+          <w:szCs w:val="24"/>
+        </w:rPr>
+        <w:t xml:space="preserve">occurs in cycle 3 on the first add immediate because the instruction must wait for the load operation to load the value into x1.  Thus, ID can occur when the load is in the MEM (M) phase of the pipeline.  </w:t>
+      </w:r>
     </w:p>
     <w:p>
       <w:pPr>
@@ -17013,88 +16896,6 @@
           <w:szCs w:val="24"/>
         </w:rPr>
       </w:pPr>
-      <w:r>
-        <w:rPr>
-          <w:snapToGrid w:val="0"/>
-          <w:color w:val="000000"/>
-          <w:sz w:val="22"/>
-          <w:szCs w:val="24"/>
-        </w:rPr>
-        <w:t xml:space="preserve">Because the branch prediction is </w:t>
-      </w:r>
-      <w:r>
-        <w:rPr>
-          <w:b/>
-          <w:snapToGrid w:val="0"/>
-          <w:color w:val="000000"/>
-          <w:sz w:val="22"/>
-          <w:szCs w:val="24"/>
-        </w:rPr>
-        <w:t>taken</w:t>
-      </w:r>
-      <w:r>
-        <w:rPr>
-          <w:snapToGrid w:val="0"/>
-          <w:color w:val="000000"/>
-          <w:sz w:val="22"/>
-          <w:szCs w:val="24"/>
-        </w:rPr>
-        <w:t xml:space="preserve">, each time the branch is taken, the cycles used while waiting for the branch resolution produce useful work.  This provides a pipelined </w:t>
-      </w:r>
-      <w:r>
-        <w:rPr>
-          <w:snapToGrid w:val="0"/>
-          <w:color w:val="000000"/>
-          <w:sz w:val="22"/>
-          <w:szCs w:val="24"/>
-        </w:rPr>
-        <w:t>7</w:t>
-      </w:r>
-      <w:r>
-        <w:rPr>
-          <w:snapToGrid w:val="0"/>
-          <w:color w:val="000000"/>
-          <w:sz w:val="22"/>
-          <w:szCs w:val="24"/>
-        </w:rPr>
-        <w:t xml:space="preserve"> cycles/loop during the loop’s iterations.  On the final loop iteration</w:t>
-      </w:r>
-      <w:r>
-        <w:rPr>
-          <w:snapToGrid w:val="0"/>
-          <w:color w:val="000000"/>
-          <w:sz w:val="22"/>
-          <w:szCs w:val="24"/>
-        </w:rPr>
-        <w:t xml:space="preserve"> (shown above ending at cycle 18, but in practice would be much later)</w:t>
-      </w:r>
-      <w:r>
-        <w:rPr>
-          <w:snapToGrid w:val="0"/>
-          <w:color w:val="000000"/>
-          <w:sz w:val="22"/>
-          <w:szCs w:val="24"/>
-        </w:rPr>
-        <w:t>, where the branch will not be taken, there are 1</w:t>
-      </w:r>
-      <w:r>
-        <w:rPr>
-          <w:snapToGrid w:val="0"/>
-          <w:color w:val="000000"/>
-          <w:sz w:val="22"/>
-          <w:szCs w:val="24"/>
-        </w:rPr>
-        <w:t>1</w:t>
-      </w:r>
-      <w:r>
-        <w:rPr>
-          <w:snapToGrid w:val="0"/>
-          <w:color w:val="000000"/>
-          <w:sz w:val="22"/>
-          <w:szCs w:val="24"/>
-        </w:rPr>
-        <w:t xml:space="preserve"> cycles to finish the loop.</w:t>
-      </w:r>
     </w:p>
     <w:p>
       <w:pPr>
@@ -17112,6 +16913,88 @@
           <w:szCs w:val="24"/>
         </w:rPr>
       </w:pPr>
+      <w:r>
+        <w:rPr>
+          <w:snapToGrid w:val="0"/>
+          <w:color w:val="000000"/>
+          <w:sz w:val="22"/>
+          <w:szCs w:val="24"/>
+        </w:rPr>
+        <w:t xml:space="preserve">Because the branch prediction is </w:t>
+      </w:r>
+      <w:r>
+        <w:rPr>
+          <w:b/>
+          <w:snapToGrid w:val="0"/>
+          <w:color w:val="000000"/>
+          <w:sz w:val="22"/>
+          <w:szCs w:val="24"/>
+        </w:rPr>
+        <w:t>taken</w:t>
+      </w:r>
+      <w:r>
+        <w:rPr>
+          <w:snapToGrid w:val="0"/>
+          <w:color w:val="000000"/>
+          <w:sz w:val="22"/>
+          <w:szCs w:val="24"/>
+        </w:rPr>
+        <w:t xml:space="preserve">, each time the branch is taken, the cycles used while waiting for the branch resolution produce useful work.  This provides a pipelined </w:t>
+      </w:r>
+      <w:r>
+        <w:rPr>
+          <w:snapToGrid w:val="0"/>
+          <w:color w:val="000000"/>
+          <w:sz w:val="22"/>
+          <w:szCs w:val="24"/>
+        </w:rPr>
+        <w:t>7</w:t>
+      </w:r>
+      <w:r>
+        <w:rPr>
+          <w:snapToGrid w:val="0"/>
+          <w:color w:val="000000"/>
+          <w:sz w:val="22"/>
+          <w:szCs w:val="24"/>
+        </w:rPr>
+        <w:t xml:space="preserve"> cycles/loop during the loop’s iterations.  On the final loop iteration</w:t>
+      </w:r>
+      <w:r>
+        <w:rPr>
+          <w:snapToGrid w:val="0"/>
+          <w:color w:val="000000"/>
+          <w:sz w:val="22"/>
+          <w:szCs w:val="24"/>
+        </w:rPr>
+        <w:t xml:space="preserve"> (shown above ending at cycle 18, but in practice would be much later)</w:t>
+      </w:r>
+      <w:r>
+        <w:rPr>
+          <w:snapToGrid w:val="0"/>
+          <w:color w:val="000000"/>
+          <w:sz w:val="22"/>
+          <w:szCs w:val="24"/>
+        </w:rPr>
+        <w:t>, where the branch will not be taken, there are 1</w:t>
+      </w:r>
+      <w:r>
+        <w:rPr>
+          <w:snapToGrid w:val="0"/>
+          <w:color w:val="000000"/>
+          <w:sz w:val="22"/>
+          <w:szCs w:val="24"/>
+        </w:rPr>
+        <w:t>1</w:t>
+      </w:r>
+      <w:r>
+        <w:rPr>
+          <w:snapToGrid w:val="0"/>
+          <w:color w:val="000000"/>
+          <w:sz w:val="22"/>
+          <w:szCs w:val="24"/>
+        </w:rPr>
+        <w:t xml:space="preserve"> cycles to finish the loop.</w:t>
+      </w:r>
     </w:p>
     <w:p>
       <w:pPr>
@@ -17146,6 +17029,8 @@
           <w:szCs w:val="24"/>
         </w:rPr>
       </w:pPr>
+      <w:bookmarkStart w:id="0" w:name="_GoBack"/>
+      <w:bookmarkEnd w:id="0"/>
       <w:r>
         <w:rPr>
           <w:snapToGrid w:val="0"/>
@@ -17335,47 +17220,7 @@
               <w:sz w:val="22"/>
               <w:szCs w:val="24"/>
             </w:rPr>
-            <m:t>+1</m:t>
-          </m:r>
-          <m:r>
-            <w:rPr>
-              <w:rFonts w:ascii="Cambria Math" w:hAnsi="Cambria Math"/>
-              <w:snapToGrid w:val="0"/>
-              <w:color w:val="000000"/>
-              <w:sz w:val="22"/>
-              <w:szCs w:val="24"/>
-            </w:rPr>
-            <m:t>1</m:t>
-          </m:r>
-          <m:r>
-            <w:rPr>
-              <w:rFonts w:ascii="Cambria Math" w:hAnsi="Cambria Math"/>
-              <w:snapToGrid w:val="0"/>
-              <w:color w:val="000000"/>
-              <w:sz w:val="22"/>
-              <w:szCs w:val="24"/>
-            </w:rPr>
-            <m:t>=</m:t>
-          </m:r>
-          <m:r>
-            <w:rPr>
-              <w:rFonts w:ascii="Cambria Math" w:hAnsi="Cambria Math"/>
-              <w:snapToGrid w:val="0"/>
-              <w:color w:val="000000"/>
-              <w:sz w:val="22"/>
-              <w:szCs w:val="24"/>
-            </w:rPr>
-            <m:t>697</m:t>
-          </m:r>
-          <m:r>
-            <w:rPr>
-              <w:rFonts w:ascii="Cambria Math" w:hAnsi="Cambria Math"/>
-              <w:snapToGrid w:val="0"/>
-              <w:color w:val="000000"/>
-              <w:sz w:val="22"/>
-              <w:szCs w:val="24"/>
-            </w:rPr>
-            <m:t xml:space="preserve"> Cycles</m:t>
+            <m:t>+11=697 Cycles</m:t>
           </m:r>
         </m:oMath>
       </m:oMathPara>
@@ -18327,8 +18172,6 @@
         </m:oMath>
       </m:oMathPara>
     </w:p>
-    <w:bookmarkStart w:id="0" w:name="_GoBack"/>
-    <w:bookmarkEnd w:id="0"/>
     <w:p>
       <w:pPr>
         <w:tabs>
@@ -21919,7 +21762,7 @@
 </file>
 
 <file path=customXml/itemProps1.xml><?xml version="1.0" encoding="utf-8"?>
-<ds:datastoreItem xmlns:ds="http://schemas.openxmlformats.org/officeDocument/2006/customXml" ds:itemID="{941731F6-E2A4-41DE-ACEE-623BA89136D9}">
+<ds:datastoreItem xmlns:ds="http://schemas.openxmlformats.org/officeDocument/2006/customXml" ds:itemID="{4E367830-6A62-4B69-8531-F22410B3BDDA}">
   <ds:schemaRefs>
     <ds:schemaRef ds:uri="http://schemas.openxmlformats.org/officeDocument/2006/bibliography"/>
   </ds:schemaRefs>

</xml_diff>

<commit_message>
Pushing final edition of HW3
</commit_message>
<xml_diff>
--- a/Assignments/Hayden_HW3.docx
+++ b/Assignments/Hayden_HW3.docx
@@ -14825,35 +14825,15 @@
       <w:pPr>
         <w:tabs>
           <w:tab w:val="left" w:pos="-1080"/>
-          <w:tab w:val="left" w:pos="810"/>
-          <w:tab w:val="left" w:pos="1800"/>
-          <w:tab w:val="left" w:pos="2700"/>
-          <w:tab w:val="left" w:pos="3780"/>
-          <w:tab w:val="left" w:pos="5040"/>
-        </w:tabs>
-        <w:ind w:left="900"/>
-        <w:rPr>
-          <w:rFonts w:ascii="Arial" w:hAnsi="Arial" w:cs="Arial"/>
-          <w:snapToGrid w:val="0"/>
-          <w:color w:val="000000"/>
-          <w:sz w:val="22"/>
-          <w:szCs w:val="24"/>
-        </w:rPr>
-      </w:pPr>
-    </w:p>
-    <w:p>
-      <w:pPr>
-        <w:tabs>
-          <w:tab w:val="left" w:pos="-1080"/>
           <w:tab w:val="left" w:pos="540"/>
           <w:tab w:val="left" w:pos="810"/>
           <w:tab w:val="left" w:pos="1800"/>
           <w:tab w:val="left" w:pos="2700"/>
           <w:tab w:val="left" w:pos="3780"/>
         </w:tabs>
-        <w:ind w:left="540" w:hanging="540"/>
-        <w:rPr>
-          <w:rFonts w:ascii="Arial" w:hAnsi="Arial" w:cs="Arial"/>
+        <w:rPr>
+          <w:rFonts w:ascii="Arial" w:hAnsi="Arial" w:cs="Arial"/>
+          <w:b/>
           <w:snapToGrid w:val="0"/>
           <w:color w:val="000000"/>
           <w:sz w:val="22"/>
@@ -15028,16 +15008,16 @@
           <w:noProof/>
         </w:rPr>
         <w:drawing>
-          <wp:anchor distT="0" distB="0" distL="114300" distR="114300" simplePos="0" relativeHeight="251661312" behindDoc="0" locked="0" layoutInCell="1" allowOverlap="1" wp14:anchorId="5B36BBA1" wp14:editId="1A66C224">
+          <wp:anchor distT="0" distB="0" distL="114300" distR="114300" simplePos="0" relativeHeight="251677696" behindDoc="0" locked="0" layoutInCell="1" allowOverlap="1" wp14:anchorId="6ABFD3A8" wp14:editId="034CCE27">
             <wp:simplePos x="0" y="0"/>
             <wp:positionH relativeFrom="margin">
               <wp:align>center</wp:align>
             </wp:positionH>
             <wp:positionV relativeFrom="paragraph">
-              <wp:posOffset>225425</wp:posOffset>
+              <wp:posOffset>195523</wp:posOffset>
             </wp:positionV>
-            <wp:extent cx="6689725" cy="1662430"/>
-            <wp:effectExtent l="0" t="0" r="0" b="0"/>
+            <wp:extent cx="7104380" cy="1804670"/>
+            <wp:effectExtent l="0" t="0" r="1270" b="5080"/>
             <wp:wrapTopAndBottom/>
             <wp:docPr id="1" name="Picture 1"/>
             <wp:cNvGraphicFramePr>
@@ -15065,7 +15045,7 @@
                   <pic:spPr>
                     <a:xfrm>
                       <a:off x="0" y="0"/>
-                      <a:ext cx="6689725" cy="1662430"/>
+                      <a:ext cx="7104380" cy="1804670"/>
                     </a:xfrm>
                     <a:prstGeom prst="rect">
                       <a:avLst/>
@@ -15134,7 +15114,117 @@
           <w:sz w:val="22"/>
           <w:szCs w:val="24"/>
         </w:rPr>
-        <w:t xml:space="preserve">The stall in cycles 3-4 occurs because the processor is waiting for the result of the load, which is loaded into memory in cycle 4, and can be used in ID in cycle 5.  The stall in cycles 6-7 occur because x2 is being utilized for the store instruction.  The stall in cycles 10-11 occur the subtract operation requires the </w:t>
+        <w:t>The stall in cycle</w:t>
+      </w:r>
+      <w:r>
+        <w:rPr>
+          <w:snapToGrid w:val="0"/>
+          <w:color w:val="000000"/>
+          <w:sz w:val="22"/>
+          <w:szCs w:val="24"/>
+        </w:rPr>
+        <w:t xml:space="preserve"> </w:t>
+      </w:r>
+      <w:r>
+        <w:rPr>
+          <w:snapToGrid w:val="0"/>
+          <w:color w:val="000000"/>
+          <w:sz w:val="22"/>
+          <w:szCs w:val="24"/>
+        </w:rPr>
+        <w:t>4 occurs because the processor is waiting for the result of the load, which is loaded into memory in cycle 4, and can be used in ID in cycle 5.  The stall in cycle</w:t>
+      </w:r>
+      <w:r>
+        <w:rPr>
+          <w:snapToGrid w:val="0"/>
+          <w:color w:val="000000"/>
+          <w:sz w:val="22"/>
+          <w:szCs w:val="24"/>
+        </w:rPr>
+        <w:t xml:space="preserve"> </w:t>
+      </w:r>
+      <w:r>
+        <w:rPr>
+          <w:snapToGrid w:val="0"/>
+          <w:color w:val="000000"/>
+          <w:sz w:val="22"/>
+          <w:szCs w:val="24"/>
+        </w:rPr>
+        <w:t>7 occur</w:t>
+      </w:r>
+      <w:r>
+        <w:rPr>
+          <w:snapToGrid w:val="0"/>
+          <w:color w:val="000000"/>
+          <w:sz w:val="22"/>
+          <w:szCs w:val="24"/>
+        </w:rPr>
+        <w:t>s</w:t>
+      </w:r>
+      <w:r>
+        <w:rPr>
+          <w:snapToGrid w:val="0"/>
+          <w:color w:val="000000"/>
+          <w:sz w:val="22"/>
+          <w:szCs w:val="24"/>
+        </w:rPr>
+        <w:t xml:space="preserve"> because x2 is being utilized for the store instruction.  The stall in cycle</w:t>
+      </w:r>
+      <w:r>
+        <w:rPr>
+          <w:snapToGrid w:val="0"/>
+          <w:color w:val="000000"/>
+          <w:sz w:val="22"/>
+          <w:szCs w:val="24"/>
+        </w:rPr>
+        <w:t xml:space="preserve"> </w:t>
+      </w:r>
+      <w:r>
+        <w:rPr>
+          <w:snapToGrid w:val="0"/>
+          <w:color w:val="000000"/>
+          <w:sz w:val="22"/>
+          <w:szCs w:val="24"/>
+        </w:rPr>
+        <w:t>11 occur</w:t>
+      </w:r>
+      <w:r>
+        <w:rPr>
+          <w:snapToGrid w:val="0"/>
+          <w:color w:val="000000"/>
+          <w:sz w:val="22"/>
+          <w:szCs w:val="24"/>
+        </w:rPr>
+        <w:t>s because</w:t>
+      </w:r>
+      <w:r>
+        <w:rPr>
+          <w:snapToGrid w:val="0"/>
+          <w:color w:val="000000"/>
+          <w:sz w:val="22"/>
+          <w:szCs w:val="24"/>
+        </w:rPr>
+        <w:t xml:space="preserve"> the subtract operation requires the result of the </w:t>
+      </w:r>
+      <w:proofErr w:type="spellStart"/>
+      <w:r>
+        <w:rPr>
+          <w:snapToGrid w:val="0"/>
+          <w:color w:val="000000"/>
+          <w:sz w:val="22"/>
+          <w:szCs w:val="24"/>
+        </w:rPr>
+        <w:t>addi</w:t>
+      </w:r>
+      <w:proofErr w:type="spellEnd"/>
+      <w:r>
+        <w:rPr>
+          <w:snapToGrid w:val="0"/>
+          <w:color w:val="000000"/>
+          <w:sz w:val="22"/>
+          <w:szCs w:val="24"/>
+        </w:rPr>
+        <w:t xml:space="preserve"> instruction, which is produced by the EX in cycle 10, and is put into memory in cycle </w:t>
       </w:r>
       <w:r>
         <w:rPr>
@@ -15144,36 +15234,97 @@
           <w:szCs w:val="24"/>
         </w:rPr>
         <w:lastRenderedPageBreak/>
-        <w:t xml:space="preserve">result of the </w:t>
-      </w:r>
-      <w:proofErr w:type="spellStart"/>
-      <w:r>
-        <w:rPr>
-          <w:snapToGrid w:val="0"/>
-          <w:color w:val="000000"/>
-          <w:sz w:val="22"/>
-          <w:szCs w:val="24"/>
-        </w:rPr>
-        <w:t>addi</w:t>
-      </w:r>
-      <w:proofErr w:type="spellEnd"/>
-      <w:r>
-        <w:rPr>
-          <w:snapToGrid w:val="0"/>
-          <w:color w:val="000000"/>
-          <w:sz w:val="22"/>
-          <w:szCs w:val="24"/>
-        </w:rPr>
-        <w:t xml:space="preserve"> instruction, which is produced by the EX in cycle 10, and is put into memory in cycle 11.  The final stall occurs in cycles 13-14 as the branch instruction needs the result of the previous subtract to calculate the branch outcome.</w:t>
-      </w:r>
-      <w:r>
-        <w:rPr>
-          <w:snapToGrid w:val="0"/>
-          <w:color w:val="000000"/>
-          <w:sz w:val="22"/>
-          <w:szCs w:val="24"/>
-        </w:rPr>
-        <w:t xml:space="preserve">  When the branch is taken, next1 and next2 are flushed from the pipeline, and execution continues from the start of the loop.</w:t>
+        <w:t>11.  The stall in cycle</w:t>
+      </w:r>
+      <w:r>
+        <w:rPr>
+          <w:snapToGrid w:val="0"/>
+          <w:color w:val="000000"/>
+          <w:sz w:val="22"/>
+          <w:szCs w:val="24"/>
+        </w:rPr>
+        <w:t xml:space="preserve"> </w:t>
+      </w:r>
+      <w:r>
+        <w:rPr>
+          <w:snapToGrid w:val="0"/>
+          <w:color w:val="000000"/>
+          <w:sz w:val="22"/>
+          <w:szCs w:val="24"/>
+        </w:rPr>
+        <w:t xml:space="preserve">14 </w:t>
+      </w:r>
+      <w:r>
+        <w:rPr>
+          <w:snapToGrid w:val="0"/>
+          <w:color w:val="000000"/>
+          <w:sz w:val="22"/>
+          <w:szCs w:val="24"/>
+        </w:rPr>
+        <w:t xml:space="preserve">occurs </w:t>
+      </w:r>
+      <w:r>
+        <w:rPr>
+          <w:snapToGrid w:val="0"/>
+          <w:color w:val="000000"/>
+          <w:sz w:val="22"/>
+          <w:szCs w:val="24"/>
+        </w:rPr>
+        <w:t>as the branch instruction needs the result of the previous subtract to calculate the branch outcome.</w:t>
+      </w:r>
+      <w:r>
+        <w:rPr>
+          <w:snapToGrid w:val="0"/>
+          <w:color w:val="000000"/>
+          <w:sz w:val="22"/>
+          <w:szCs w:val="24"/>
+        </w:rPr>
+        <w:t xml:space="preserve">  </w:t>
+      </w:r>
+      <w:r>
+        <w:rPr>
+          <w:snapToGrid w:val="0"/>
+          <w:color w:val="000000"/>
+          <w:sz w:val="22"/>
+          <w:szCs w:val="24"/>
+        </w:rPr>
+        <w:t xml:space="preserve">The stall in cycles 14-15 for </w:t>
+      </w:r>
+      <w:r>
+        <w:rPr>
+          <w:snapToGrid w:val="0"/>
+          <w:color w:val="000000"/>
+          <w:sz w:val="22"/>
+          <w:szCs w:val="24"/>
+        </w:rPr>
+        <w:t>next1</w:t>
+      </w:r>
+      <w:r>
+        <w:rPr>
+          <w:snapToGrid w:val="0"/>
+          <w:color w:val="000000"/>
+          <w:sz w:val="22"/>
+          <w:szCs w:val="24"/>
+        </w:rPr>
+        <w:t xml:space="preserve"> occur because the branch has not left the ID step.  </w:t>
+      </w:r>
+      <w:r>
+        <w:rPr>
+          <w:snapToGrid w:val="0"/>
+          <w:color w:val="000000"/>
+          <w:sz w:val="22"/>
+          <w:szCs w:val="24"/>
+        </w:rPr>
+        <w:t>When</w:t>
+      </w:r>
+      <w:r>
+        <w:rPr>
+          <w:snapToGrid w:val="0"/>
+          <w:color w:val="000000"/>
+          <w:sz w:val="22"/>
+          <w:szCs w:val="24"/>
+        </w:rPr>
+        <w:t xml:space="preserve"> the branch is taken, next1 and next2 are flushed from the pipeline, and execution continues from the start of the loop.</w:t>
       </w:r>
     </w:p>
     <w:p>
@@ -15324,37 +15475,45 @@
           <w:sz w:val="22"/>
           <w:szCs w:val="24"/>
         </w:rPr>
-        <w:t>7</w:t>
-      </w:r>
-      <w:r>
-        <w:rPr>
-          <w:snapToGrid w:val="0"/>
-          <w:color w:val="000000"/>
-          <w:sz w:val="22"/>
-          <w:szCs w:val="24"/>
-        </w:rPr>
-        <w:t xml:space="preserve"> cycles because the branch outcome is not to branch, but instead to go to the next operation.  Thus, the final loop “terminates” when the </w:t>
-      </w:r>
-      <w:proofErr w:type="spellStart"/>
-      <w:r>
-        <w:rPr>
-          <w:b/>
-          <w:snapToGrid w:val="0"/>
-          <w:color w:val="000000"/>
-          <w:sz w:val="22"/>
-          <w:szCs w:val="24"/>
-        </w:rPr>
-        <w:t>bnez</w:t>
-      </w:r>
-      <w:proofErr w:type="spellEnd"/>
-      <w:r>
-        <w:rPr>
-          <w:snapToGrid w:val="0"/>
-          <w:color w:val="000000"/>
-          <w:sz w:val="22"/>
-          <w:szCs w:val="24"/>
-        </w:rPr>
-        <w:t xml:space="preserve"> instruction is written back (a cycle during which the next loop would have started if the branch outcome was to branch).</w:t>
+        <w:t>2</w:t>
+      </w:r>
+      <w:r>
+        <w:rPr>
+          <w:snapToGrid w:val="0"/>
+          <w:color w:val="000000"/>
+          <w:sz w:val="22"/>
+          <w:szCs w:val="24"/>
+        </w:rPr>
+        <w:t xml:space="preserve"> cycles because the branch outcome is not to branch, but instead to go to the next </w:t>
+      </w:r>
+      <w:proofErr w:type="gramStart"/>
+      <w:r>
+        <w:rPr>
+          <w:snapToGrid w:val="0"/>
+          <w:color w:val="000000"/>
+          <w:sz w:val="22"/>
+          <w:szCs w:val="24"/>
+        </w:rPr>
+        <w:t>operation</w:t>
+      </w:r>
+      <w:r>
+        <w:rPr>
+          <w:snapToGrid w:val="0"/>
+          <w:color w:val="000000"/>
+          <w:sz w:val="22"/>
+          <w:szCs w:val="24"/>
+        </w:rPr>
+        <w:t xml:space="preserve">.  </w:t>
+      </w:r>
+      <w:proofErr w:type="gramEnd"/>
+      <w:r>
+        <w:rPr>
+          <w:snapToGrid w:val="0"/>
+          <w:color w:val="000000"/>
+          <w:sz w:val="22"/>
+          <w:szCs w:val="24"/>
+        </w:rPr>
+        <w:t>Thus, useful work was done while waiting for the branch resolution.</w:t>
       </w:r>
     </w:p>
     <w:p>
@@ -15671,7 +15830,37 @@
               <w:sz w:val="22"/>
               <w:szCs w:val="24"/>
             </w:rPr>
-            <m:t>⋅16+ 1⋅18=98⋅16+18</m:t>
+            <m:t>⋅16+ 1⋅</m:t>
+          </m:r>
+          <m:r>
+            <w:rPr>
+              <w:rFonts w:ascii="Cambria Math" w:hAnsi="Cambria Math" w:cs="Arial"/>
+              <w:snapToGrid w:val="0"/>
+              <w:color w:val="000000"/>
+              <w:sz w:val="22"/>
+              <w:szCs w:val="24"/>
+            </w:rPr>
+            <m:t>12</m:t>
+          </m:r>
+          <m:r>
+            <w:rPr>
+              <w:rFonts w:ascii="Cambria Math" w:hAnsi="Cambria Math" w:cs="Arial"/>
+              <w:snapToGrid w:val="0"/>
+              <w:color w:val="000000"/>
+              <w:sz w:val="22"/>
+              <w:szCs w:val="24"/>
+            </w:rPr>
+            <m:t>=98⋅16+1</m:t>
+          </m:r>
+          <m:r>
+            <w:rPr>
+              <w:rFonts w:ascii="Cambria Math" w:hAnsi="Cambria Math" w:cs="Arial"/>
+              <w:snapToGrid w:val="0"/>
+              <w:color w:val="000000"/>
+              <w:sz w:val="22"/>
+              <w:szCs w:val="24"/>
+            </w:rPr>
+            <m:t>2</m:t>
           </m:r>
         </m:oMath>
       </m:oMathPara>
@@ -15717,7 +15906,27 @@
               <w:sz w:val="22"/>
               <w:szCs w:val="24"/>
             </w:rPr>
-            <m:t>Total Cycles=1586 cycles</m:t>
+            <m:t>Total Cycles=158</m:t>
+          </m:r>
+          <m:r>
+            <w:rPr>
+              <w:rFonts w:ascii="Cambria Math" w:hAnsi="Cambria Math" w:cs="Arial"/>
+              <w:snapToGrid w:val="0"/>
+              <w:color w:val="000000"/>
+              <w:sz w:val="22"/>
+              <w:szCs w:val="24"/>
+            </w:rPr>
+            <m:t>0</m:t>
+          </m:r>
+          <m:r>
+            <w:rPr>
+              <w:rFonts w:ascii="Cambria Math" w:hAnsi="Cambria Math" w:cs="Arial"/>
+              <w:snapToGrid w:val="0"/>
+              <w:color w:val="000000"/>
+              <w:sz w:val="22"/>
+              <w:szCs w:val="24"/>
+            </w:rPr>
+            <m:t xml:space="preserve"> cycles</m:t>
           </m:r>
         </m:oMath>
       </m:oMathPara>
@@ -16095,7 +16304,18 @@
           <w:sz w:val="22"/>
           <w:szCs w:val="24"/>
         </w:rPr>
-        <w:t>, two instructions – next1 and next2 begin their operation, but are flushed from the pipeline if the branch is taken, as shown in cycle 11.</w:t>
+        <w:t>, two instructions – next</w:t>
+      </w:r>
+      <w:bookmarkStart w:id="0" w:name="_GoBack"/>
+      <w:bookmarkEnd w:id="0"/>
+      <w:r>
+        <w:rPr>
+          <w:snapToGrid w:val="0"/>
+          <w:color w:val="000000"/>
+          <w:sz w:val="22"/>
+          <w:szCs w:val="24"/>
+        </w:rPr>
+        <w:t>1 and next2 begin their operation, but are flushed from the pipeline if the branch is taken, as shown in cycle 11.</w:t>
       </w:r>
       <w:r>
         <w:rPr>
@@ -16309,7 +16529,27 @@
               <w:sz w:val="22"/>
               <w:szCs w:val="24"/>
             </w:rPr>
-            <m:t>Final loop=11 cycles</m:t>
+            <m:t>Final loop=</m:t>
+          </m:r>
+          <m:r>
+            <w:rPr>
+              <w:rFonts w:ascii="Cambria Math" w:hAnsi="Cambria Math" w:cs="Arial"/>
+              <w:snapToGrid w:val="0"/>
+              <w:color w:val="000000"/>
+              <w:sz w:val="22"/>
+              <w:szCs w:val="24"/>
+            </w:rPr>
+            <m:t>7</m:t>
+          </m:r>
+          <m:r>
+            <w:rPr>
+              <w:rFonts w:ascii="Cambria Math" w:hAnsi="Cambria Math" w:cs="Arial"/>
+              <w:snapToGrid w:val="0"/>
+              <w:color w:val="000000"/>
+              <w:sz w:val="22"/>
+              <w:szCs w:val="24"/>
+            </w:rPr>
+            <m:t xml:space="preserve"> cycles</m:t>
           </m:r>
         </m:oMath>
       </m:oMathPara>
@@ -16517,7 +16757,47 @@
               <w:sz w:val="22"/>
               <w:szCs w:val="24"/>
             </w:rPr>
-            <m:t>Total Cycles=98⋅9+11=893 Cycles</m:t>
+            <m:t>Total Cycles=98⋅9+</m:t>
+          </m:r>
+          <m:r>
+            <w:rPr>
+              <w:rFonts w:ascii="Cambria Math" w:hAnsi="Cambria Math" w:cs="Arial"/>
+              <w:snapToGrid w:val="0"/>
+              <w:color w:val="000000"/>
+              <w:sz w:val="22"/>
+              <w:szCs w:val="24"/>
+            </w:rPr>
+            <m:t>7</m:t>
+          </m:r>
+          <m:r>
+            <w:rPr>
+              <w:rFonts w:ascii="Cambria Math" w:hAnsi="Cambria Math" w:cs="Arial"/>
+              <w:snapToGrid w:val="0"/>
+              <w:color w:val="000000"/>
+              <w:sz w:val="22"/>
+              <w:szCs w:val="24"/>
+            </w:rPr>
+            <m:t>=8</m:t>
+          </m:r>
+          <m:r>
+            <w:rPr>
+              <w:rFonts w:ascii="Cambria Math" w:hAnsi="Cambria Math" w:cs="Arial"/>
+              <w:snapToGrid w:val="0"/>
+              <w:color w:val="000000"/>
+              <w:sz w:val="22"/>
+              <w:szCs w:val="24"/>
+            </w:rPr>
+            <m:t>89</m:t>
+          </m:r>
+          <m:r>
+            <w:rPr>
+              <w:rFonts w:ascii="Cambria Math" w:hAnsi="Cambria Math" w:cs="Arial"/>
+              <w:snapToGrid w:val="0"/>
+              <w:color w:val="000000"/>
+              <w:sz w:val="22"/>
+              <w:szCs w:val="24"/>
+            </w:rPr>
+            <m:t xml:space="preserve"> Cycles</m:t>
           </m:r>
         </m:oMath>
       </m:oMathPara>
@@ -17029,8 +17309,6 @@
           <w:szCs w:val="24"/>
         </w:rPr>
       </w:pPr>
-      <w:bookmarkStart w:id="0" w:name="_GoBack"/>
-      <w:bookmarkEnd w:id="0"/>
       <w:r>
         <w:rPr>
           <w:snapToGrid w:val="0"/>
@@ -17220,7 +17498,47 @@
               <w:sz w:val="22"/>
               <w:szCs w:val="24"/>
             </w:rPr>
-            <m:t>+11=697 Cycles</m:t>
+            <m:t>+</m:t>
+          </m:r>
+          <m:r>
+            <w:rPr>
+              <w:rFonts w:ascii="Cambria Math" w:hAnsi="Cambria Math"/>
+              <w:snapToGrid w:val="0"/>
+              <w:color w:val="000000"/>
+              <w:sz w:val="22"/>
+              <w:szCs w:val="24"/>
+            </w:rPr>
+            <m:t>9</m:t>
+          </m:r>
+          <m:r>
+            <w:rPr>
+              <w:rFonts w:ascii="Cambria Math" w:hAnsi="Cambria Math"/>
+              <w:snapToGrid w:val="0"/>
+              <w:color w:val="000000"/>
+              <w:sz w:val="22"/>
+              <w:szCs w:val="24"/>
+            </w:rPr>
+            <m:t>=69</m:t>
+          </m:r>
+          <m:r>
+            <w:rPr>
+              <w:rFonts w:ascii="Cambria Math" w:hAnsi="Cambria Math"/>
+              <w:snapToGrid w:val="0"/>
+              <w:color w:val="000000"/>
+              <w:sz w:val="22"/>
+              <w:szCs w:val="24"/>
+            </w:rPr>
+            <m:t>5</m:t>
+          </m:r>
+          <m:r>
+            <w:rPr>
+              <w:rFonts w:ascii="Cambria Math" w:hAnsi="Cambria Math"/>
+              <w:snapToGrid w:val="0"/>
+              <w:color w:val="000000"/>
+              <w:sz w:val="22"/>
+              <w:szCs w:val="24"/>
+            </w:rPr>
+            <m:t xml:space="preserve"> Cycles</m:t>
           </m:r>
         </m:oMath>
       </m:oMathPara>
@@ -21762,7 +22080,7 @@
 </file>
 
 <file path=customXml/itemProps1.xml><?xml version="1.0" encoding="utf-8"?>
-<ds:datastoreItem xmlns:ds="http://schemas.openxmlformats.org/officeDocument/2006/customXml" ds:itemID="{4E367830-6A62-4B69-8531-F22410B3BDDA}">
+<ds:datastoreItem xmlns:ds="http://schemas.openxmlformats.org/officeDocument/2006/customXml" ds:itemID="{0FB9977E-2D64-4C71-82A2-25F7F39BE337}">
   <ds:schemaRefs>
     <ds:schemaRef ds:uri="http://schemas.openxmlformats.org/officeDocument/2006/bibliography"/>
   </ds:schemaRefs>

</xml_diff>